<commit_message>
version 2 doc serveur raspberry
</commit_message>
<xml_diff>
--- a/Partie_BaptisteWozniak/Documents/Configuration_serveur_web_raspberry.docx
+++ b/Partie_BaptisteWozniak/Documents/Configuration_serveur_web_raspberry.docx
@@ -53,6 +53,129 @@
     </w:p>
     <w:p>
       <w:pPr>
+        <w:ind w:firstLine="0"/>
+      </w:pPr>
+      <w:r>
+        <w:t>Pour rechercher s’il y a des mises à jour, il est à taper la com</w:t>
+      </w:r>
+      <w:r>
+        <w:t>mande :</w:t>
+      </w:r>
+    </w:p>
+    <w:p>
+      <w:pPr>
+        <w:ind w:firstLine="0"/>
+        <w:jc w:val="center"/>
+      </w:pPr>
+      <w:r>
+        <w:rPr>
+          <w:noProof/>
+        </w:rPr>
+        <w:drawing>
+          <wp:inline distT="0" distB="0" distL="0" distR="0" wp14:anchorId="39F7D610" wp14:editId="0B1306F8">
+            <wp:extent cx="3219899" cy="181000"/>
+            <wp:effectExtent l="0" t="0" r="0" b="9525"/>
+            <wp:docPr id="7" name="Image 7"/>
+            <wp:cNvGraphicFramePr>
+              <a:graphicFrameLocks xmlns:a="http://schemas.openxmlformats.org/drawingml/2006/main" noChangeAspect="1"/>
+            </wp:cNvGraphicFramePr>
+            <a:graphic xmlns:a="http://schemas.openxmlformats.org/drawingml/2006/main">
+              <a:graphicData uri="http://schemas.openxmlformats.org/drawingml/2006/picture">
+                <pic:pic xmlns:pic="http://schemas.openxmlformats.org/drawingml/2006/picture">
+                  <pic:nvPicPr>
+                    <pic:cNvPr id="7" name="Image 7"/>
+                    <pic:cNvPicPr/>
+                  </pic:nvPicPr>
+                  <pic:blipFill>
+                    <a:blip r:embed="rId8">
+                      <a:extLst>
+                        <a:ext uri="{28A0092B-C50C-407E-A947-70E740481C1C}">
+                          <a14:useLocalDpi xmlns:a14="http://schemas.microsoft.com/office/drawing/2010/main" val="0"/>
+                        </a:ext>
+                      </a:extLst>
+                    </a:blip>
+                    <a:stretch>
+                      <a:fillRect/>
+                    </a:stretch>
+                  </pic:blipFill>
+                  <pic:spPr>
+                    <a:xfrm>
+                      <a:off x="0" y="0"/>
+                      <a:ext cx="3219899" cy="181000"/>
+                    </a:xfrm>
+                    <a:prstGeom prst="rect">
+                      <a:avLst/>
+                    </a:prstGeom>
+                  </pic:spPr>
+                </pic:pic>
+              </a:graphicData>
+            </a:graphic>
+          </wp:inline>
+        </w:drawing>
+      </w:r>
+    </w:p>
+    <w:p>
+      <w:pPr>
+        <w:ind w:firstLine="0"/>
+      </w:pPr>
+      <w:r>
+        <w:t xml:space="preserve">Pour appliquer les mises à jour possibles, il est à faire la commande : </w:t>
+      </w:r>
+    </w:p>
+    <w:p>
+      <w:pPr>
+        <w:ind w:firstLine="0"/>
+        <w:jc w:val="center"/>
+      </w:pPr>
+      <w:r>
+        <w:rPr>
+          <w:noProof/>
+        </w:rPr>
+        <w:drawing>
+          <wp:inline distT="0" distB="0" distL="0" distR="0" wp14:anchorId="3BDA0176" wp14:editId="036C1A87">
+            <wp:extent cx="3315163" cy="219106"/>
+            <wp:effectExtent l="0" t="0" r="0" b="9525"/>
+            <wp:docPr id="11" name="Image 11"/>
+            <wp:cNvGraphicFramePr>
+              <a:graphicFrameLocks xmlns:a="http://schemas.openxmlformats.org/drawingml/2006/main" noChangeAspect="1"/>
+            </wp:cNvGraphicFramePr>
+            <a:graphic xmlns:a="http://schemas.openxmlformats.org/drawingml/2006/main">
+              <a:graphicData uri="http://schemas.openxmlformats.org/drawingml/2006/picture">
+                <pic:pic xmlns:pic="http://schemas.openxmlformats.org/drawingml/2006/picture">
+                  <pic:nvPicPr>
+                    <pic:cNvPr id="11" name="Image 11"/>
+                    <pic:cNvPicPr/>
+                  </pic:nvPicPr>
+                  <pic:blipFill>
+                    <a:blip r:embed="rId9">
+                      <a:extLst>
+                        <a:ext uri="{28A0092B-C50C-407E-A947-70E740481C1C}">
+                          <a14:useLocalDpi xmlns:a14="http://schemas.microsoft.com/office/drawing/2010/main" val="0"/>
+                        </a:ext>
+                      </a:extLst>
+                    </a:blip>
+                    <a:stretch>
+                      <a:fillRect/>
+                    </a:stretch>
+                  </pic:blipFill>
+                  <pic:spPr>
+                    <a:xfrm>
+                      <a:off x="0" y="0"/>
+                      <a:ext cx="3315163" cy="219106"/>
+                    </a:xfrm>
+                    <a:prstGeom prst="rect">
+                      <a:avLst/>
+                    </a:prstGeom>
+                  </pic:spPr>
+                </pic:pic>
+              </a:graphicData>
+            </a:graphic>
+          </wp:inline>
+        </w:drawing>
+      </w:r>
+    </w:p>
+    <w:p>
+      <w:pPr>
         <w:pStyle w:val="titre05"/>
       </w:pPr>
       <w:r>
@@ -61,6 +184,228 @@
     </w:p>
     <w:p>
       <w:pPr>
+        <w:ind w:firstLine="0"/>
+      </w:pPr>
+      <w:r>
+        <w:t>Pour installer les packages d’Apache2</w:t>
+      </w:r>
+      <w:r>
+        <w:t xml:space="preserve"> qui permettront la mise en place d’un serveur WEB</w:t>
+      </w:r>
+      <w:r>
+        <w:t xml:space="preserve">, on rentre la commande : </w:t>
+      </w:r>
+    </w:p>
+    <w:p>
+      <w:pPr>
+        <w:ind w:firstLine="0"/>
+        <w:jc w:val="center"/>
+      </w:pPr>
+      <w:r>
+        <w:rPr>
+          <w:noProof/>
+        </w:rPr>
+        <w:drawing>
+          <wp:inline distT="0" distB="0" distL="0" distR="0" wp14:anchorId="39248032" wp14:editId="4678923C">
+            <wp:extent cx="3534268" cy="228632"/>
+            <wp:effectExtent l="0" t="0" r="0" b="0"/>
+            <wp:docPr id="12" name="Image 12"/>
+            <wp:cNvGraphicFramePr>
+              <a:graphicFrameLocks xmlns:a="http://schemas.openxmlformats.org/drawingml/2006/main" noChangeAspect="1"/>
+            </wp:cNvGraphicFramePr>
+            <a:graphic xmlns:a="http://schemas.openxmlformats.org/drawingml/2006/main">
+              <a:graphicData uri="http://schemas.openxmlformats.org/drawingml/2006/picture">
+                <pic:pic xmlns:pic="http://schemas.openxmlformats.org/drawingml/2006/picture">
+                  <pic:nvPicPr>
+                    <pic:cNvPr id="12" name="Image 12"/>
+                    <pic:cNvPicPr/>
+                  </pic:nvPicPr>
+                  <pic:blipFill>
+                    <a:blip r:embed="rId10">
+                      <a:extLst>
+                        <a:ext uri="{28A0092B-C50C-407E-A947-70E740481C1C}">
+                          <a14:useLocalDpi xmlns:a14="http://schemas.microsoft.com/office/drawing/2010/main" val="0"/>
+                        </a:ext>
+                      </a:extLst>
+                    </a:blip>
+                    <a:stretch>
+                      <a:fillRect/>
+                    </a:stretch>
+                  </pic:blipFill>
+                  <pic:spPr>
+                    <a:xfrm>
+                      <a:off x="0" y="0"/>
+                      <a:ext cx="3534268" cy="228632"/>
+                    </a:xfrm>
+                    <a:prstGeom prst="rect">
+                      <a:avLst/>
+                    </a:prstGeom>
+                  </pic:spPr>
+                </pic:pic>
+              </a:graphicData>
+            </a:graphic>
+          </wp:inline>
+        </w:drawing>
+      </w:r>
+    </w:p>
+    <w:p>
+      <w:pPr>
+        <w:ind w:firstLine="0"/>
+      </w:pPr>
+      <w:r>
+        <w:t>Pour faciliter l’administration du site, on attribue de nouveaux droits au répertoire contenant les fichiers du site.</w:t>
+      </w:r>
+      <w:r>
+        <w:t xml:space="preserve"> On lance alors les commandes : </w:t>
+      </w:r>
+    </w:p>
+    <w:p>
+      <w:pPr>
+        <w:ind w:firstLine="0"/>
+        <w:jc w:val="center"/>
+      </w:pPr>
+      <w:r>
+        <w:rPr>
+          <w:noProof/>
+        </w:rPr>
+        <w:drawing>
+          <wp:inline distT="0" distB="0" distL="0" distR="0" wp14:anchorId="23F8ED76" wp14:editId="52AFD2E5">
+            <wp:extent cx="4725059" cy="209579"/>
+            <wp:effectExtent l="0" t="0" r="0" b="0"/>
+            <wp:docPr id="13" name="Image 13"/>
+            <wp:cNvGraphicFramePr>
+              <a:graphicFrameLocks xmlns:a="http://schemas.openxmlformats.org/drawingml/2006/main" noChangeAspect="1"/>
+            </wp:cNvGraphicFramePr>
+            <a:graphic xmlns:a="http://schemas.openxmlformats.org/drawingml/2006/main">
+              <a:graphicData uri="http://schemas.openxmlformats.org/drawingml/2006/picture">
+                <pic:pic xmlns:pic="http://schemas.openxmlformats.org/drawingml/2006/picture">
+                  <pic:nvPicPr>
+                    <pic:cNvPr id="13" name="Image 13"/>
+                    <pic:cNvPicPr/>
+                  </pic:nvPicPr>
+                  <pic:blipFill>
+                    <a:blip r:embed="rId11">
+                      <a:extLst>
+                        <a:ext uri="{28A0092B-C50C-407E-A947-70E740481C1C}">
+                          <a14:useLocalDpi xmlns:a14="http://schemas.microsoft.com/office/drawing/2010/main" val="0"/>
+                        </a:ext>
+                      </a:extLst>
+                    </a:blip>
+                    <a:stretch>
+                      <a:fillRect/>
+                    </a:stretch>
+                  </pic:blipFill>
+                  <pic:spPr>
+                    <a:xfrm>
+                      <a:off x="0" y="0"/>
+                      <a:ext cx="4725059" cy="209579"/>
+                    </a:xfrm>
+                    <a:prstGeom prst="rect">
+                      <a:avLst/>
+                    </a:prstGeom>
+                  </pic:spPr>
+                </pic:pic>
+              </a:graphicData>
+            </a:graphic>
+          </wp:inline>
+        </w:drawing>
+      </w:r>
+    </w:p>
+    <w:p>
+      <w:pPr>
+        <w:ind w:firstLine="0"/>
+        <w:jc w:val="center"/>
+      </w:pPr>
+      <w:r>
+        <w:rPr>
+          <w:noProof/>
+        </w:rPr>
+        <w:drawing>
+          <wp:inline distT="0" distB="0" distL="0" distR="0" wp14:anchorId="129D375E" wp14:editId="03AA83FE">
+            <wp:extent cx="4124901" cy="219106"/>
+            <wp:effectExtent l="0" t="0" r="0" b="9525"/>
+            <wp:docPr id="14" name="Image 14"/>
+            <wp:cNvGraphicFramePr>
+              <a:graphicFrameLocks xmlns:a="http://schemas.openxmlformats.org/drawingml/2006/main" noChangeAspect="1"/>
+            </wp:cNvGraphicFramePr>
+            <a:graphic xmlns:a="http://schemas.openxmlformats.org/drawingml/2006/main">
+              <a:graphicData uri="http://schemas.openxmlformats.org/drawingml/2006/picture">
+                <pic:pic xmlns:pic="http://schemas.openxmlformats.org/drawingml/2006/picture">
+                  <pic:nvPicPr>
+                    <pic:cNvPr id="14" name="Image 14"/>
+                    <pic:cNvPicPr/>
+                  </pic:nvPicPr>
+                  <pic:blipFill>
+                    <a:blip r:embed="rId12">
+                      <a:extLst>
+                        <a:ext uri="{28A0092B-C50C-407E-A947-70E740481C1C}">
+                          <a14:useLocalDpi xmlns:a14="http://schemas.microsoft.com/office/drawing/2010/main" val="0"/>
+                        </a:ext>
+                      </a:extLst>
+                    </a:blip>
+                    <a:stretch>
+                      <a:fillRect/>
+                    </a:stretch>
+                  </pic:blipFill>
+                  <pic:spPr>
+                    <a:xfrm>
+                      <a:off x="0" y="0"/>
+                      <a:ext cx="4124901" cy="219106"/>
+                    </a:xfrm>
+                    <a:prstGeom prst="rect">
+                      <a:avLst/>
+                    </a:prstGeom>
+                  </pic:spPr>
+                </pic:pic>
+              </a:graphicData>
+            </a:graphic>
+          </wp:inline>
+        </w:drawing>
+      </w:r>
+    </w:p>
+    <w:p>
+      <w:pPr>
+        <w:ind w:firstLine="0"/>
+      </w:pPr>
+      <w:r>
+        <w:t xml:space="preserve">Pour vérifier la bonne installation d’Apache, il est à taper dans un navigateur de recherche </w:t>
+      </w:r>
+      <w:hyperlink r:id="rId13" w:history="1">
+        <w:r>
+          <w:t>http://127.0.0.1</w:t>
+        </w:r>
+      </w:hyperlink>
+      <w:r>
+        <w:t xml:space="preserve"> qui est l’adresse de boucle locale, ou alors </w:t>
+      </w:r>
+      <w:hyperlink r:id="rId14" w:history="1">
+        <w:r>
+          <w:t>http://localhost</w:t>
+        </w:r>
+      </w:hyperlink>
+      <w:r>
+        <w:t>.</w:t>
+      </w:r>
+      <w:r>
+        <w:t xml:space="preserve"> Une fenêtre devrait alors apparaître avec le message « It </w:t>
+      </w:r>
+      <w:proofErr w:type="spellStart"/>
+      <w:r>
+        <w:t>wo</w:t>
+      </w:r>
+      <w:r>
+        <w:t>r</w:t>
+      </w:r>
+      <w:r>
+        <w:t>ks</w:t>
+      </w:r>
+      <w:proofErr w:type="spellEnd"/>
+      <w:r>
+        <w:t> ! ».</w:t>
+      </w:r>
+    </w:p>
+    <w:p>
+      <w:pPr>
         <w:pStyle w:val="titre05"/>
       </w:pPr>
       <w:r>
@@ -69,6 +414,255 @@
     </w:p>
     <w:p>
       <w:pPr>
+        <w:ind w:firstLine="0"/>
+      </w:pPr>
+      <w:r>
+        <w:t xml:space="preserve">Pour installer les packages de PHP, il est à utiliser la commande : </w:t>
+      </w:r>
+    </w:p>
+    <w:p>
+      <w:pPr>
+        <w:ind w:firstLine="0"/>
+        <w:jc w:val="center"/>
+      </w:pPr>
+      <w:r>
+        <w:rPr>
+          <w:noProof/>
+        </w:rPr>
+        <w:drawing>
+          <wp:inline distT="0" distB="0" distL="0" distR="0" wp14:anchorId="419BBAB9" wp14:editId="3F775791">
+            <wp:extent cx="4229690" cy="228632"/>
+            <wp:effectExtent l="0" t="0" r="0" b="0"/>
+            <wp:docPr id="16" name="Image 16"/>
+            <wp:cNvGraphicFramePr>
+              <a:graphicFrameLocks xmlns:a="http://schemas.openxmlformats.org/drawingml/2006/main" noChangeAspect="1"/>
+            </wp:cNvGraphicFramePr>
+            <a:graphic xmlns:a="http://schemas.openxmlformats.org/drawingml/2006/main">
+              <a:graphicData uri="http://schemas.openxmlformats.org/drawingml/2006/picture">
+                <pic:pic xmlns:pic="http://schemas.openxmlformats.org/drawingml/2006/picture">
+                  <pic:nvPicPr>
+                    <pic:cNvPr id="16" name="Image 16"/>
+                    <pic:cNvPicPr/>
+                  </pic:nvPicPr>
+                  <pic:blipFill>
+                    <a:blip r:embed="rId15">
+                      <a:extLst>
+                        <a:ext uri="{28A0092B-C50C-407E-A947-70E740481C1C}">
+                          <a14:useLocalDpi xmlns:a14="http://schemas.microsoft.com/office/drawing/2010/main" val="0"/>
+                        </a:ext>
+                      </a:extLst>
+                    </a:blip>
+                    <a:stretch>
+                      <a:fillRect/>
+                    </a:stretch>
+                  </pic:blipFill>
+                  <pic:spPr>
+                    <a:xfrm>
+                      <a:off x="0" y="0"/>
+                      <a:ext cx="4229690" cy="228632"/>
+                    </a:xfrm>
+                    <a:prstGeom prst="rect">
+                      <a:avLst/>
+                    </a:prstGeom>
+                  </pic:spPr>
+                </pic:pic>
+              </a:graphicData>
+            </a:graphic>
+          </wp:inline>
+        </w:drawing>
+      </w:r>
+    </w:p>
+    <w:p>
+      <w:pPr>
+        <w:ind w:firstLine="0"/>
+      </w:pPr>
+      <w:r>
+        <w:t>Afin de vérifier si PHP fonctionne correctement, on supprime le fichier « index.html » et on crée un nouveau fichier « </w:t>
+      </w:r>
+      <w:proofErr w:type="spellStart"/>
+      <w:r>
+        <w:t>index.php</w:t>
+      </w:r>
+      <w:proofErr w:type="spellEnd"/>
+      <w:r>
+        <w:t> » dans lequel on écrit la méthode permettant d’observer les différentes informations sur la version de PHP qui a été installée.</w:t>
+      </w:r>
+    </w:p>
+    <w:p>
+      <w:pPr>
+        <w:ind w:firstLine="0"/>
+        <w:jc w:val="center"/>
+      </w:pPr>
+      <w:r>
+        <w:rPr>
+          <w:noProof/>
+        </w:rPr>
+        <w:drawing>
+          <wp:inline distT="0" distB="0" distL="0" distR="0" wp14:anchorId="7454BC2A" wp14:editId="78E6AC68">
+            <wp:extent cx="4153480" cy="209579"/>
+            <wp:effectExtent l="0" t="0" r="0" b="0"/>
+            <wp:docPr id="17" name="Image 17"/>
+            <wp:cNvGraphicFramePr>
+              <a:graphicFrameLocks xmlns:a="http://schemas.openxmlformats.org/drawingml/2006/main" noChangeAspect="1"/>
+            </wp:cNvGraphicFramePr>
+            <a:graphic xmlns:a="http://schemas.openxmlformats.org/drawingml/2006/main">
+              <a:graphicData uri="http://schemas.openxmlformats.org/drawingml/2006/picture">
+                <pic:pic xmlns:pic="http://schemas.openxmlformats.org/drawingml/2006/picture">
+                  <pic:nvPicPr>
+                    <pic:cNvPr id="17" name="Image 17"/>
+                    <pic:cNvPicPr/>
+                  </pic:nvPicPr>
+                  <pic:blipFill>
+                    <a:blip r:embed="rId16">
+                      <a:extLst>
+                        <a:ext uri="{28A0092B-C50C-407E-A947-70E740481C1C}">
+                          <a14:useLocalDpi xmlns:a14="http://schemas.microsoft.com/office/drawing/2010/main" val="0"/>
+                        </a:ext>
+                      </a:extLst>
+                    </a:blip>
+                    <a:stretch>
+                      <a:fillRect/>
+                    </a:stretch>
+                  </pic:blipFill>
+                  <pic:spPr>
+                    <a:xfrm>
+                      <a:off x="0" y="0"/>
+                      <a:ext cx="4153480" cy="209579"/>
+                    </a:xfrm>
+                    <a:prstGeom prst="rect">
+                      <a:avLst/>
+                    </a:prstGeom>
+                  </pic:spPr>
+                </pic:pic>
+              </a:graphicData>
+            </a:graphic>
+          </wp:inline>
+        </w:drawing>
+      </w:r>
+    </w:p>
+    <w:p>
+      <w:pPr>
+        <w:ind w:firstLine="0"/>
+        <w:jc w:val="center"/>
+      </w:pPr>
+      <w:r>
+        <w:rPr>
+          <w:noProof/>
+        </w:rPr>
+        <w:drawing>
+          <wp:inline distT="0" distB="0" distL="0" distR="0" wp14:anchorId="35B3AC6A" wp14:editId="66B839FE">
+            <wp:extent cx="5760720" cy="229235"/>
+            <wp:effectExtent l="0" t="0" r="0" b="0"/>
+            <wp:docPr id="18" name="Image 18"/>
+            <wp:cNvGraphicFramePr>
+              <a:graphicFrameLocks xmlns:a="http://schemas.openxmlformats.org/drawingml/2006/main" noChangeAspect="1"/>
+            </wp:cNvGraphicFramePr>
+            <a:graphic xmlns:a="http://schemas.openxmlformats.org/drawingml/2006/main">
+              <a:graphicData uri="http://schemas.openxmlformats.org/drawingml/2006/picture">
+                <pic:pic xmlns:pic="http://schemas.openxmlformats.org/drawingml/2006/picture">
+                  <pic:nvPicPr>
+                    <pic:cNvPr id="18" name="Image 18"/>
+                    <pic:cNvPicPr/>
+                  </pic:nvPicPr>
+                  <pic:blipFill>
+                    <a:blip r:embed="rId17">
+                      <a:extLst>
+                        <a:ext uri="{28A0092B-C50C-407E-A947-70E740481C1C}">
+                          <a14:useLocalDpi xmlns:a14="http://schemas.microsoft.com/office/drawing/2010/main" val="0"/>
+                        </a:ext>
+                      </a:extLst>
+                    </a:blip>
+                    <a:stretch>
+                      <a:fillRect/>
+                    </a:stretch>
+                  </pic:blipFill>
+                  <pic:spPr>
+                    <a:xfrm>
+                      <a:off x="0" y="0"/>
+                      <a:ext cx="5760720" cy="229235"/>
+                    </a:xfrm>
+                    <a:prstGeom prst="rect">
+                      <a:avLst/>
+                    </a:prstGeom>
+                  </pic:spPr>
+                </pic:pic>
+              </a:graphicData>
+            </a:graphic>
+          </wp:inline>
+        </w:drawing>
+      </w:r>
+    </w:p>
+    <w:p>
+      <w:pPr>
+        <w:ind w:firstLine="0"/>
+      </w:pPr>
+      <w:r>
+        <w:lastRenderedPageBreak/>
+        <w:t>En se rendant de nouveau dans un navigateur de recherche et en écrivant la même lien que pour Apache, c’est-à-dire l’adresse de boucle locale, on obtient cette fenêtre, qui correspond à ce que le fichier « </w:t>
+      </w:r>
+      <w:proofErr w:type="spellStart"/>
+      <w:r>
+        <w:t>index.php</w:t>
+      </w:r>
+      <w:proofErr w:type="spellEnd"/>
+      <w:r>
+        <w:t> » affiche.</w:t>
+      </w:r>
+    </w:p>
+    <w:p>
+      <w:pPr>
+        <w:ind w:firstLine="0"/>
+        <w:jc w:val="center"/>
+      </w:pPr>
+      <w:r>
+        <w:rPr>
+          <w:noProof/>
+        </w:rPr>
+        <w:drawing>
+          <wp:inline distT="0" distB="0" distL="0" distR="0" wp14:anchorId="2B58262A" wp14:editId="3B7E2D03">
+            <wp:extent cx="3981450" cy="2906457"/>
+            <wp:effectExtent l="0" t="0" r="0" b="8255"/>
+            <wp:docPr id="19" name="Image 19" descr="Une image contenant table&#10;&#10;Description générée automatiquement"/>
+            <wp:cNvGraphicFramePr>
+              <a:graphicFrameLocks xmlns:a="http://schemas.openxmlformats.org/drawingml/2006/main" noChangeAspect="1"/>
+            </wp:cNvGraphicFramePr>
+            <a:graphic xmlns:a="http://schemas.openxmlformats.org/drawingml/2006/main">
+              <a:graphicData uri="http://schemas.openxmlformats.org/drawingml/2006/picture">
+                <pic:pic xmlns:pic="http://schemas.openxmlformats.org/drawingml/2006/picture">
+                  <pic:nvPicPr>
+                    <pic:cNvPr id="19" name="Image 19" descr="Une image contenant table&#10;&#10;Description générée automatiquement"/>
+                    <pic:cNvPicPr/>
+                  </pic:nvPicPr>
+                  <pic:blipFill>
+                    <a:blip r:embed="rId18">
+                      <a:extLst>
+                        <a:ext uri="{28A0092B-C50C-407E-A947-70E740481C1C}">
+                          <a14:useLocalDpi xmlns:a14="http://schemas.microsoft.com/office/drawing/2010/main" val="0"/>
+                        </a:ext>
+                      </a:extLst>
+                    </a:blip>
+                    <a:stretch>
+                      <a:fillRect/>
+                    </a:stretch>
+                  </pic:blipFill>
+                  <pic:spPr>
+                    <a:xfrm>
+                      <a:off x="0" y="0"/>
+                      <a:ext cx="4008199" cy="2925983"/>
+                    </a:xfrm>
+                    <a:prstGeom prst="rect">
+                      <a:avLst/>
+                    </a:prstGeom>
+                  </pic:spPr>
+                </pic:pic>
+              </a:graphicData>
+            </a:graphic>
+          </wp:inline>
+        </w:drawing>
+      </w:r>
+    </w:p>
+    <w:p>
+      <w:pPr>
         <w:pStyle w:val="titre05"/>
       </w:pPr>
       <w:r>
@@ -77,6 +671,370 @@
     </w:p>
     <w:p>
       <w:pPr>
+        <w:ind w:firstLine="0"/>
+      </w:pPr>
+      <w:r>
+        <w:t xml:space="preserve">Pour utiliser MySQL, il est à installer les packages de </w:t>
+      </w:r>
+      <w:proofErr w:type="spellStart"/>
+      <w:r>
+        <w:t>mariadb</w:t>
+      </w:r>
+      <w:proofErr w:type="spellEnd"/>
+      <w:r>
+        <w:t xml:space="preserve"> et de </w:t>
+      </w:r>
+      <w:proofErr w:type="spellStart"/>
+      <w:r>
+        <w:t>php-mysql</w:t>
+      </w:r>
+      <w:proofErr w:type="spellEnd"/>
+      <w:r>
+        <w:t xml:space="preserve">. Pour cela on </w:t>
+      </w:r>
+      <w:r>
+        <w:t>lance</w:t>
+      </w:r>
+      <w:r>
+        <w:t xml:space="preserve"> la commande : </w:t>
+      </w:r>
+    </w:p>
+    <w:p>
+      <w:pPr>
+        <w:ind w:firstLine="0"/>
+        <w:jc w:val="center"/>
+      </w:pPr>
+      <w:r>
+        <w:rPr>
+          <w:noProof/>
+        </w:rPr>
+        <w:drawing>
+          <wp:inline distT="0" distB="0" distL="0" distR="0" wp14:anchorId="65949007" wp14:editId="2E7E2B31">
+            <wp:extent cx="4829849" cy="219106"/>
+            <wp:effectExtent l="0" t="0" r="0" b="9525"/>
+            <wp:docPr id="20" name="Image 20"/>
+            <wp:cNvGraphicFramePr>
+              <a:graphicFrameLocks xmlns:a="http://schemas.openxmlformats.org/drawingml/2006/main" noChangeAspect="1"/>
+            </wp:cNvGraphicFramePr>
+            <a:graphic xmlns:a="http://schemas.openxmlformats.org/drawingml/2006/main">
+              <a:graphicData uri="http://schemas.openxmlformats.org/drawingml/2006/picture">
+                <pic:pic xmlns:pic="http://schemas.openxmlformats.org/drawingml/2006/picture">
+                  <pic:nvPicPr>
+                    <pic:cNvPr id="20" name="Image 20"/>
+                    <pic:cNvPicPr/>
+                  </pic:nvPicPr>
+                  <pic:blipFill>
+                    <a:blip r:embed="rId19">
+                      <a:extLst>
+                        <a:ext uri="{28A0092B-C50C-407E-A947-70E740481C1C}">
+                          <a14:useLocalDpi xmlns:a14="http://schemas.microsoft.com/office/drawing/2010/main" val="0"/>
+                        </a:ext>
+                      </a:extLst>
+                    </a:blip>
+                    <a:stretch>
+                      <a:fillRect/>
+                    </a:stretch>
+                  </pic:blipFill>
+                  <pic:spPr>
+                    <a:xfrm>
+                      <a:off x="0" y="0"/>
+                      <a:ext cx="4829849" cy="219106"/>
+                    </a:xfrm>
+                    <a:prstGeom prst="rect">
+                      <a:avLst/>
+                    </a:prstGeom>
+                  </pic:spPr>
+                </pic:pic>
+              </a:graphicData>
+            </a:graphic>
+          </wp:inline>
+        </w:drawing>
+      </w:r>
+    </w:p>
+    <w:p>
+      <w:pPr>
+        <w:ind w:firstLine="0"/>
+      </w:pPr>
+      <w:r>
+        <w:t>Pour vérifier la bonne installation de ces packages, on lance MySQL en se connectant avec l’utilisateur par défaut roo</w:t>
+      </w:r>
+      <w:r>
+        <w:t>t</w:t>
+      </w:r>
+      <w:r>
+        <w:t xml:space="preserve"> qui ne dispose d’aucun mot de passe.</w:t>
+      </w:r>
+    </w:p>
+    <w:p>
+      <w:pPr>
+        <w:ind w:firstLine="0"/>
+        <w:jc w:val="center"/>
+      </w:pPr>
+      <w:r>
+        <w:rPr>
+          <w:noProof/>
+        </w:rPr>
+        <w:drawing>
+          <wp:inline distT="0" distB="0" distL="0" distR="0" wp14:anchorId="449E2AAF" wp14:editId="41A7A5CA">
+            <wp:extent cx="3381847" cy="285790"/>
+            <wp:effectExtent l="0" t="0" r="0" b="0"/>
+            <wp:docPr id="21" name="Image 21"/>
+            <wp:cNvGraphicFramePr>
+              <a:graphicFrameLocks xmlns:a="http://schemas.openxmlformats.org/drawingml/2006/main" noChangeAspect="1"/>
+            </wp:cNvGraphicFramePr>
+            <a:graphic xmlns:a="http://schemas.openxmlformats.org/drawingml/2006/main">
+              <a:graphicData uri="http://schemas.openxmlformats.org/drawingml/2006/picture">
+                <pic:pic xmlns:pic="http://schemas.openxmlformats.org/drawingml/2006/picture">
+                  <pic:nvPicPr>
+                    <pic:cNvPr id="21" name="Image 21"/>
+                    <pic:cNvPicPr/>
+                  </pic:nvPicPr>
+                  <pic:blipFill>
+                    <a:blip r:embed="rId20">
+                      <a:extLst>
+                        <a:ext uri="{28A0092B-C50C-407E-A947-70E740481C1C}">
+                          <a14:useLocalDpi xmlns:a14="http://schemas.microsoft.com/office/drawing/2010/main" val="0"/>
+                        </a:ext>
+                      </a:extLst>
+                    </a:blip>
+                    <a:stretch>
+                      <a:fillRect/>
+                    </a:stretch>
+                  </pic:blipFill>
+                  <pic:spPr>
+                    <a:xfrm>
+                      <a:off x="0" y="0"/>
+                      <a:ext cx="3381847" cy="285790"/>
+                    </a:xfrm>
+                    <a:prstGeom prst="rect">
+                      <a:avLst/>
+                    </a:prstGeom>
+                  </pic:spPr>
+                </pic:pic>
+              </a:graphicData>
+            </a:graphic>
+          </wp:inline>
+        </w:drawing>
+      </w:r>
+    </w:p>
+    <w:p>
+      <w:pPr>
+        <w:ind w:firstLine="0"/>
+      </w:pPr>
+      <w:r>
+        <w:t xml:space="preserve">Après cette connexion, il est à supprimer </w:t>
+      </w:r>
+    </w:p>
+    <w:p>
+      <w:pPr>
+        <w:ind w:firstLine="0"/>
+        <w:jc w:val="center"/>
+      </w:pPr>
+      <w:r>
+        <w:rPr>
+          <w:noProof/>
+        </w:rPr>
+        <w:drawing>
+          <wp:inline distT="0" distB="0" distL="0" distR="0" wp14:anchorId="3B95003A" wp14:editId="6DD4FA4E">
+            <wp:extent cx="3524742" cy="323895"/>
+            <wp:effectExtent l="0" t="0" r="0" b="0"/>
+            <wp:docPr id="22" name="Image 22"/>
+            <wp:cNvGraphicFramePr>
+              <a:graphicFrameLocks xmlns:a="http://schemas.openxmlformats.org/drawingml/2006/main" noChangeAspect="1"/>
+            </wp:cNvGraphicFramePr>
+            <a:graphic xmlns:a="http://schemas.openxmlformats.org/drawingml/2006/main">
+              <a:graphicData uri="http://schemas.openxmlformats.org/drawingml/2006/picture">
+                <pic:pic xmlns:pic="http://schemas.openxmlformats.org/drawingml/2006/picture">
+                  <pic:nvPicPr>
+                    <pic:cNvPr id="22" name="Image 22"/>
+                    <pic:cNvPicPr/>
+                  </pic:nvPicPr>
+                  <pic:blipFill>
+                    <a:blip r:embed="rId21">
+                      <a:extLst>
+                        <a:ext uri="{28A0092B-C50C-407E-A947-70E740481C1C}">
+                          <a14:useLocalDpi xmlns:a14="http://schemas.microsoft.com/office/drawing/2010/main" val="0"/>
+                        </a:ext>
+                      </a:extLst>
+                    </a:blip>
+                    <a:stretch>
+                      <a:fillRect/>
+                    </a:stretch>
+                  </pic:blipFill>
+                  <pic:spPr>
+                    <a:xfrm>
+                      <a:off x="0" y="0"/>
+                      <a:ext cx="3524742" cy="323895"/>
+                    </a:xfrm>
+                    <a:prstGeom prst="rect">
+                      <a:avLst/>
+                    </a:prstGeom>
+                  </pic:spPr>
+                </pic:pic>
+              </a:graphicData>
+            </a:graphic>
+          </wp:inline>
+        </w:drawing>
+      </w:r>
+    </w:p>
+    <w:p>
+      <w:pPr>
+        <w:ind w:firstLine="0"/>
+        <w:jc w:val="center"/>
+      </w:pPr>
+      <w:r>
+        <w:rPr>
+          <w:noProof/>
+        </w:rPr>
+        <w:drawing>
+          <wp:inline distT="0" distB="0" distL="0" distR="0" wp14:anchorId="6E942DDC" wp14:editId="6230DD25">
+            <wp:extent cx="5601482" cy="257211"/>
+            <wp:effectExtent l="0" t="0" r="0" b="9525"/>
+            <wp:docPr id="23" name="Image 23"/>
+            <wp:cNvGraphicFramePr>
+              <a:graphicFrameLocks xmlns:a="http://schemas.openxmlformats.org/drawingml/2006/main" noChangeAspect="1"/>
+            </wp:cNvGraphicFramePr>
+            <a:graphic xmlns:a="http://schemas.openxmlformats.org/drawingml/2006/main">
+              <a:graphicData uri="http://schemas.openxmlformats.org/drawingml/2006/picture">
+                <pic:pic xmlns:pic="http://schemas.openxmlformats.org/drawingml/2006/picture">
+                  <pic:nvPicPr>
+                    <pic:cNvPr id="23" name="Image 23"/>
+                    <pic:cNvPicPr/>
+                  </pic:nvPicPr>
+                  <pic:blipFill>
+                    <a:blip r:embed="rId22">
+                      <a:extLst>
+                        <a:ext uri="{28A0092B-C50C-407E-A947-70E740481C1C}">
+                          <a14:useLocalDpi xmlns:a14="http://schemas.microsoft.com/office/drawing/2010/main" val="0"/>
+                        </a:ext>
+                      </a:extLst>
+                    </a:blip>
+                    <a:stretch>
+                      <a:fillRect/>
+                    </a:stretch>
+                  </pic:blipFill>
+                  <pic:spPr>
+                    <a:xfrm>
+                      <a:off x="0" y="0"/>
+                      <a:ext cx="5601482" cy="257211"/>
+                    </a:xfrm>
+                    <a:prstGeom prst="rect">
+                      <a:avLst/>
+                    </a:prstGeom>
+                  </pic:spPr>
+                </pic:pic>
+              </a:graphicData>
+            </a:graphic>
+          </wp:inline>
+        </w:drawing>
+      </w:r>
+    </w:p>
+    <w:p>
+      <w:pPr>
+        <w:ind w:firstLine="0"/>
+        <w:jc w:val="center"/>
+      </w:pPr>
+      <w:r>
+        <w:rPr>
+          <w:noProof/>
+        </w:rPr>
+        <w:drawing>
+          <wp:inline distT="0" distB="0" distL="0" distR="0" wp14:anchorId="15C2F66B" wp14:editId="073D78E7">
+            <wp:extent cx="5760720" cy="175260"/>
+            <wp:effectExtent l="0" t="0" r="0" b="0"/>
+            <wp:docPr id="24" name="Image 24"/>
+            <wp:cNvGraphicFramePr>
+              <a:graphicFrameLocks xmlns:a="http://schemas.openxmlformats.org/drawingml/2006/main" noChangeAspect="1"/>
+            </wp:cNvGraphicFramePr>
+            <a:graphic xmlns:a="http://schemas.openxmlformats.org/drawingml/2006/main">
+              <a:graphicData uri="http://schemas.openxmlformats.org/drawingml/2006/picture">
+                <pic:pic xmlns:pic="http://schemas.openxmlformats.org/drawingml/2006/picture">
+                  <pic:nvPicPr>
+                    <pic:cNvPr id="24" name="Image 24"/>
+                    <pic:cNvPicPr/>
+                  </pic:nvPicPr>
+                  <pic:blipFill>
+                    <a:blip r:embed="rId23">
+                      <a:extLst>
+                        <a:ext uri="{28A0092B-C50C-407E-A947-70E740481C1C}">
+                          <a14:useLocalDpi xmlns:a14="http://schemas.microsoft.com/office/drawing/2010/main" val="0"/>
+                        </a:ext>
+                      </a:extLst>
+                    </a:blip>
+                    <a:stretch>
+                      <a:fillRect/>
+                    </a:stretch>
+                  </pic:blipFill>
+                  <pic:spPr>
+                    <a:xfrm>
+                      <a:off x="0" y="0"/>
+                      <a:ext cx="5760720" cy="175260"/>
+                    </a:xfrm>
+                    <a:prstGeom prst="rect">
+                      <a:avLst/>
+                    </a:prstGeom>
+                  </pic:spPr>
+                </pic:pic>
+              </a:graphicData>
+            </a:graphic>
+          </wp:inline>
+        </w:drawing>
+      </w:r>
+    </w:p>
+    <w:p>
+      <w:pPr>
+        <w:ind w:firstLine="0"/>
+        <w:jc w:val="center"/>
+      </w:pPr>
+      <w:r>
+        <w:rPr>
+          <w:noProof/>
+        </w:rPr>
+        <w:drawing>
+          <wp:inline distT="0" distB="0" distL="0" distR="0" wp14:anchorId="087A52A2" wp14:editId="5145E437">
+            <wp:extent cx="4915586" cy="238158"/>
+            <wp:effectExtent l="0" t="0" r="0" b="9525"/>
+            <wp:docPr id="29" name="Image 29"/>
+            <wp:cNvGraphicFramePr>
+              <a:graphicFrameLocks xmlns:a="http://schemas.openxmlformats.org/drawingml/2006/main" noChangeAspect="1"/>
+            </wp:cNvGraphicFramePr>
+            <a:graphic xmlns:a="http://schemas.openxmlformats.org/drawingml/2006/main">
+              <a:graphicData uri="http://schemas.openxmlformats.org/drawingml/2006/picture">
+                <pic:pic xmlns:pic="http://schemas.openxmlformats.org/drawingml/2006/picture">
+                  <pic:nvPicPr>
+                    <pic:cNvPr id="29" name="Image 29"/>
+                    <pic:cNvPicPr/>
+                  </pic:nvPicPr>
+                  <pic:blipFill>
+                    <a:blip r:embed="rId24">
+                      <a:extLst>
+                        <a:ext uri="{28A0092B-C50C-407E-A947-70E740481C1C}">
+                          <a14:useLocalDpi xmlns:a14="http://schemas.microsoft.com/office/drawing/2010/main" val="0"/>
+                        </a:ext>
+                      </a:extLst>
+                    </a:blip>
+                    <a:stretch>
+                      <a:fillRect/>
+                    </a:stretch>
+                  </pic:blipFill>
+                  <pic:spPr>
+                    <a:xfrm>
+                      <a:off x="0" y="0"/>
+                      <a:ext cx="4915586" cy="238158"/>
+                    </a:xfrm>
+                    <a:prstGeom prst="rect">
+                      <a:avLst/>
+                    </a:prstGeom>
+                  </pic:spPr>
+                </pic:pic>
+              </a:graphicData>
+            </a:graphic>
+          </wp:inline>
+        </w:drawing>
+      </w:r>
+    </w:p>
+    <w:p>
+      <w:pPr>
         <w:pStyle w:val="titre05"/>
       </w:pPr>
       <w:r>
@@ -86,11 +1044,220 @@
     <w:p>
       <w:pPr>
         <w:ind w:firstLine="0"/>
+        <w:jc w:val="center"/>
+      </w:pPr>
+      <w:r>
+        <w:rPr>
+          <w:noProof/>
+        </w:rPr>
+        <w:drawing>
+          <wp:inline distT="0" distB="0" distL="0" distR="0" wp14:anchorId="71B79BCA" wp14:editId="60F91884">
+            <wp:extent cx="3772426" cy="266737"/>
+            <wp:effectExtent l="0" t="0" r="0" b="0"/>
+            <wp:docPr id="25" name="Image 25"/>
+            <wp:cNvGraphicFramePr>
+              <a:graphicFrameLocks xmlns:a="http://schemas.openxmlformats.org/drawingml/2006/main" noChangeAspect="1"/>
+            </wp:cNvGraphicFramePr>
+            <a:graphic xmlns:a="http://schemas.openxmlformats.org/drawingml/2006/main">
+              <a:graphicData uri="http://schemas.openxmlformats.org/drawingml/2006/picture">
+                <pic:pic xmlns:pic="http://schemas.openxmlformats.org/drawingml/2006/picture">
+                  <pic:nvPicPr>
+                    <pic:cNvPr id="25" name="Image 25"/>
+                    <pic:cNvPicPr/>
+                  </pic:nvPicPr>
+                  <pic:blipFill>
+                    <a:blip r:embed="rId25">
+                      <a:extLst>
+                        <a:ext uri="{28A0092B-C50C-407E-A947-70E740481C1C}">
+                          <a14:useLocalDpi xmlns:a14="http://schemas.microsoft.com/office/drawing/2010/main" val="0"/>
+                        </a:ext>
+                      </a:extLst>
+                    </a:blip>
+                    <a:stretch>
+                      <a:fillRect/>
+                    </a:stretch>
+                  </pic:blipFill>
+                  <pic:spPr>
+                    <a:xfrm>
+                      <a:off x="0" y="0"/>
+                      <a:ext cx="3772426" cy="266737"/>
+                    </a:xfrm>
+                    <a:prstGeom prst="rect">
+                      <a:avLst/>
+                    </a:prstGeom>
+                  </pic:spPr>
+                </pic:pic>
+              </a:graphicData>
+            </a:graphic>
+          </wp:inline>
+        </w:drawing>
+      </w:r>
+    </w:p>
+    <w:p>
+      <w:pPr>
+        <w:ind w:firstLine="0"/>
+        <w:jc w:val="center"/>
+      </w:pPr>
+      <w:r>
+        <w:rPr>
+          <w:noProof/>
+        </w:rPr>
+        <w:drawing>
+          <wp:inline distT="0" distB="0" distL="0" distR="0" wp14:anchorId="2A9FA3EB" wp14:editId="09A300A0">
+            <wp:extent cx="3238952" cy="247685"/>
+            <wp:effectExtent l="0" t="0" r="0" b="0"/>
+            <wp:docPr id="26" name="Image 26"/>
+            <wp:cNvGraphicFramePr>
+              <a:graphicFrameLocks xmlns:a="http://schemas.openxmlformats.org/drawingml/2006/main" noChangeAspect="1"/>
+            </wp:cNvGraphicFramePr>
+            <a:graphic xmlns:a="http://schemas.openxmlformats.org/drawingml/2006/main">
+              <a:graphicData uri="http://schemas.openxmlformats.org/drawingml/2006/picture">
+                <pic:pic xmlns:pic="http://schemas.openxmlformats.org/drawingml/2006/picture">
+                  <pic:nvPicPr>
+                    <pic:cNvPr id="26" name="Image 26"/>
+                    <pic:cNvPicPr/>
+                  </pic:nvPicPr>
+                  <pic:blipFill>
+                    <a:blip r:embed="rId26">
+                      <a:extLst>
+                        <a:ext uri="{28A0092B-C50C-407E-A947-70E740481C1C}">
+                          <a14:useLocalDpi xmlns:a14="http://schemas.microsoft.com/office/drawing/2010/main" val="0"/>
+                        </a:ext>
+                      </a:extLst>
+                    </a:blip>
+                    <a:stretch>
+                      <a:fillRect/>
+                    </a:stretch>
+                  </pic:blipFill>
+                  <pic:spPr>
+                    <a:xfrm>
+                      <a:off x="0" y="0"/>
+                      <a:ext cx="3238952" cy="247685"/>
+                    </a:xfrm>
+                    <a:prstGeom prst="rect">
+                      <a:avLst/>
+                    </a:prstGeom>
+                  </pic:spPr>
+                </pic:pic>
+              </a:graphicData>
+            </a:graphic>
+          </wp:inline>
+        </w:drawing>
+      </w:r>
+    </w:p>
+    <w:p>
+      <w:pPr>
+        <w:ind w:firstLine="0"/>
+        <w:jc w:val="center"/>
+      </w:pPr>
+      <w:r>
+        <w:rPr>
+          <w:noProof/>
+        </w:rPr>
+        <w:drawing>
+          <wp:inline distT="0" distB="0" distL="0" distR="0" wp14:anchorId="25493CFD" wp14:editId="3195510B">
+            <wp:extent cx="4124901" cy="238158"/>
+            <wp:effectExtent l="0" t="0" r="9525" b="9525"/>
+            <wp:docPr id="27" name="Image 27"/>
+            <wp:cNvGraphicFramePr>
+              <a:graphicFrameLocks xmlns:a="http://schemas.openxmlformats.org/drawingml/2006/main" noChangeAspect="1"/>
+            </wp:cNvGraphicFramePr>
+            <a:graphic xmlns:a="http://schemas.openxmlformats.org/drawingml/2006/main">
+              <a:graphicData uri="http://schemas.openxmlformats.org/drawingml/2006/picture">
+                <pic:pic xmlns:pic="http://schemas.openxmlformats.org/drawingml/2006/picture">
+                  <pic:nvPicPr>
+                    <pic:cNvPr id="27" name="Image 27"/>
+                    <pic:cNvPicPr/>
+                  </pic:nvPicPr>
+                  <pic:blipFill>
+                    <a:blip r:embed="rId27">
+                      <a:extLst>
+                        <a:ext uri="{28A0092B-C50C-407E-A947-70E740481C1C}">
+                          <a14:useLocalDpi xmlns:a14="http://schemas.microsoft.com/office/drawing/2010/main" val="0"/>
+                        </a:ext>
+                      </a:extLst>
+                    </a:blip>
+                    <a:stretch>
+                      <a:fillRect/>
+                    </a:stretch>
+                  </pic:blipFill>
+                  <pic:spPr>
+                    <a:xfrm>
+                      <a:off x="0" y="0"/>
+                      <a:ext cx="4124901" cy="238158"/>
+                    </a:xfrm>
+                    <a:prstGeom prst="rect">
+                      <a:avLst/>
+                    </a:prstGeom>
+                  </pic:spPr>
+                </pic:pic>
+              </a:graphicData>
+            </a:graphic>
+          </wp:inline>
+        </w:drawing>
+      </w:r>
+    </w:p>
+    <w:p>
+      <w:pPr>
+        <w:ind w:firstLine="0"/>
+        <w:jc w:val="center"/>
+      </w:pPr>
+      <w:r>
+        <w:rPr>
+          <w:noProof/>
+        </w:rPr>
+        <w:lastRenderedPageBreak/>
+        <w:drawing>
+          <wp:inline distT="0" distB="0" distL="0" distR="0" wp14:anchorId="657A3513" wp14:editId="5B1CBB1D">
+            <wp:extent cx="5760720" cy="217805"/>
+            <wp:effectExtent l="0" t="0" r="0" b="0"/>
+            <wp:docPr id="28" name="Image 28"/>
+            <wp:cNvGraphicFramePr>
+              <a:graphicFrameLocks xmlns:a="http://schemas.openxmlformats.org/drawingml/2006/main" noChangeAspect="1"/>
+            </wp:cNvGraphicFramePr>
+            <a:graphic xmlns:a="http://schemas.openxmlformats.org/drawingml/2006/main">
+              <a:graphicData uri="http://schemas.openxmlformats.org/drawingml/2006/picture">
+                <pic:pic xmlns:pic="http://schemas.openxmlformats.org/drawingml/2006/picture">
+                  <pic:nvPicPr>
+                    <pic:cNvPr id="28" name="Image 28"/>
+                    <pic:cNvPicPr/>
+                  </pic:nvPicPr>
+                  <pic:blipFill>
+                    <a:blip r:embed="rId28">
+                      <a:extLst>
+                        <a:ext uri="{28A0092B-C50C-407E-A947-70E740481C1C}">
+                          <a14:useLocalDpi xmlns:a14="http://schemas.microsoft.com/office/drawing/2010/main" val="0"/>
+                        </a:ext>
+                      </a:extLst>
+                    </a:blip>
+                    <a:stretch>
+                      <a:fillRect/>
+                    </a:stretch>
+                  </pic:blipFill>
+                  <pic:spPr>
+                    <a:xfrm>
+                      <a:off x="0" y="0"/>
+                      <a:ext cx="5760720" cy="217805"/>
+                    </a:xfrm>
+                    <a:prstGeom prst="rect">
+                      <a:avLst/>
+                    </a:prstGeom>
+                  </pic:spPr>
+                </pic:pic>
+              </a:graphicData>
+            </a:graphic>
+          </wp:inline>
+        </w:drawing>
+      </w:r>
+    </w:p>
+    <w:p>
+      <w:pPr>
+        <w:ind w:firstLine="0"/>
       </w:pPr>
     </w:p>
     <w:sectPr>
-      <w:headerReference w:type="default" r:id="rId8"/>
-      <w:footerReference w:type="default" r:id="rId9"/>
+      <w:headerReference w:type="default" r:id="rId29"/>
+      <w:footerReference w:type="default" r:id="rId30"/>
       <w:pgSz w:w="11906" w:h="16838"/>
       <w:pgMar w:top="1417" w:right="1417" w:bottom="1417" w:left="1417" w:header="737" w:footer="737" w:gutter="0"/>
       <w:cols w:space="708"/>
@@ -531,7 +1698,7 @@
             <w:sz w:val="20"/>
             <w:szCs w:val="20"/>
           </w:rPr>
-          <w:t>26/04/2022 11:55</w:t>
+          <w:t>27/04/2022 09:19</w:t>
         </w:r>
         <w:r>
           <w:rPr>
@@ -2685,6 +3852,29 @@
       <w:sz w:val="48"/>
     </w:rPr>
   </w:style>
+  <w:style w:type="character" w:styleId="Lienhypertexte">
+    <w:name w:val="Hyperlink"/>
+    <w:basedOn w:val="Policepardfaut"/>
+    <w:uiPriority w:val="99"/>
+    <w:unhideWhenUsed/>
+    <w:rsid w:val="006459F3"/>
+    <w:rPr>
+      <w:color w:val="0563C1" w:themeColor="hyperlink"/>
+      <w:u w:val="single"/>
+    </w:rPr>
+  </w:style>
+  <w:style w:type="character" w:styleId="Mentionnonrsolue">
+    <w:name w:val="Unresolved Mention"/>
+    <w:basedOn w:val="Policepardfaut"/>
+    <w:uiPriority w:val="99"/>
+    <w:semiHidden/>
+    <w:unhideWhenUsed/>
+    <w:rsid w:val="006459F3"/>
+    <w:rPr>
+      <w:color w:val="605E5C"/>
+      <w:shd w:val="clear" w:color="auto" w:fill="E1DFDD"/>
+    </w:rPr>
+  </w:style>
 </w:styles>
 </file>
 

</xml_diff>